<commit_message>
Puzzle docs and underlying images
EAS Puzzle Event puzzles and underlying images generated by processing
code - lasers, bricks.
</commit_message>
<xml_diff>
--- a/EAS2015/puzzles/Lasers/Lasers-II.docx
+++ b/EAS2015/puzzles/Lasers/Lasers-II.docx
@@ -46,7 +46,7 @@
         <w:rPr>
           <w:rFonts w:ascii="Buxton Sketch" w:hAnsi="Buxton Sketch"/>
         </w:rPr>
-        <w:t>Lasers II</w:t>
+        <w:t>Lasers II - A Fight for Freedom</w:t>
       </w:r>
       <w:r>
         <w:rPr>
@@ -60,7 +60,6 @@
         <w:pStyle w:val="Monospace"/>
         <w:jc w:val="center"/>
       </w:pPr>
-      <w:bookmarkStart w:id="0" w:name="_GoBack"/>
       <w:r>
         <w:rPr>
           <w:noProof/>
@@ -107,7 +106,6 @@
           </wp:inline>
         </w:drawing>
       </w:r>
-      <w:bookmarkEnd w:id="0"/>
     </w:p>
     <w:p>
       <w:pPr>
@@ -116,7 +114,6 @@
       <w:r>
         <w:rPr>
           <w:rFonts w:ascii="Verdana" w:hAnsi="Verdana"/>
-          <w:b/>
           <w:bCs/>
         </w:rPr>
         <w:t>Lasers</w:t>
@@ -130,7 +127,6 @@
       <w:r>
         <w:rPr>
           <w:rFonts w:ascii="Verdana" w:hAnsi="Verdana"/>
-          <w:b/>
           <w:bCs/>
         </w:rPr>
         <w:t>double-sided</w:t>
@@ -144,7 +140,6 @@
       <w:r>
         <w:rPr>
           <w:rFonts w:ascii="Verdana" w:hAnsi="Verdana"/>
-          <w:b/>
           <w:bCs/>
         </w:rPr>
         <w:t>mirrors</w:t>
@@ -158,7 +153,6 @@
       <w:r>
         <w:rPr>
           <w:rFonts w:ascii="Verdana" w:hAnsi="Verdana"/>
-          <w:b/>
           <w:bCs/>
         </w:rPr>
         <w:t>letter</w:t>
@@ -167,10 +161,21 @@
         <w:rPr>
           <w:rFonts w:ascii="Verdana" w:hAnsi="Verdana"/>
         </w:rPr>
-        <w:t>, at which point the beams stop. Can you find the hidden clue (a short phrase)? The clue leads to the final one-word answer.</w:t>
-      </w:r>
-      <w:r>
-        <w:t xml:space="preserve"> </w:t>
+        <w:t>, at which point the beams stop. Can you find the hidden clue (a short phrase)? The clue lea</w:t>
+      </w:r>
+      <w:r>
+        <w:rPr>
+          <w:rFonts w:ascii="Verdana" w:hAnsi="Verdana"/>
+        </w:rPr>
+        <w:t xml:space="preserve">ds to the final one-word answer, which is the last </w:t>
+      </w:r>
+      <w:bookmarkStart w:id="0" w:name="_GoBack"/>
+      <w:bookmarkEnd w:id="0"/>
+      <w:r>
+        <w:rPr>
+          <w:rFonts w:ascii="Verdana" w:hAnsi="Verdana"/>
+        </w:rPr>
+        <w:t>name of a famous person.</w:t>
       </w:r>
     </w:p>
     <w:sectPr>
@@ -236,21 +241,34 @@
       </w:rPr>
       <w:t xml:space="preserve"> </w:t>
     </w:r>
-    <w:fldSimple w:instr=" AUTHOR  \* Caps  \* MERGEFORMAT ">
-      <w:r>
-        <w:rPr>
-          <w:noProof/>
-          <w:szCs w:val="20"/>
-        </w:rPr>
-        <w:t>Joseph</w:t>
-      </w:r>
-      <w:r>
-        <w:rPr>
-          <w:noProof/>
-        </w:rPr>
-        <w:t xml:space="preserve"> Joy (Rinworks)</w:t>
-      </w:r>
-    </w:fldSimple>
+    <w:r>
+      <w:fldChar w:fldCharType="begin"/>
+    </w:r>
+    <w:r>
+      <w:instrText xml:space="preserve"> AUTHOR  \* Caps  \* MERGEFORMAT </w:instrText>
+    </w:r>
+    <w:r>
+      <w:fldChar w:fldCharType="separate"/>
+    </w:r>
+    <w:r>
+      <w:rPr>
+        <w:noProof/>
+        <w:szCs w:val="20"/>
+      </w:rPr>
+      <w:t>Joseph</w:t>
+    </w:r>
+    <w:r>
+      <w:rPr>
+        <w:noProof/>
+      </w:rPr>
+      <w:t xml:space="preserve"> Joy (Rinworks)</w:t>
+    </w:r>
+    <w:r>
+      <w:rPr>
+        <w:noProof/>
+      </w:rPr>
+      <w:fldChar w:fldCharType="end"/>
+    </w:r>
   </w:p>
 </w:ftr>
 </file>
@@ -680,6 +698,7 @@
   <w:style w:type="character" w:default="1" w:styleId="DefaultParagraphFont">
     <w:name w:val="Default Paragraph Font"/>
     <w:uiPriority w:val="1"/>
+    <w:semiHidden/>
     <w:unhideWhenUsed/>
   </w:style>
   <w:style w:type="table" w:default="1" w:styleId="TableNormal">
@@ -1079,12 +1098,17 @@
 </file>
 
 <file path=customXml/item1.xml><?xml version="1.0" encoding="utf-8"?>
-<?mso-contentType ?>
-<FormTemplates xmlns="http://schemas.microsoft.com/sharepoint/v3/contenttype/forms">
-  <Display>DocumentLibraryForm</Display>
-  <Edit>DocumentLibraryForm</Edit>
-  <New>DocumentLibraryForm</New>
-</FormTemplates>
+<p:properties xmlns:p="http://schemas.microsoft.com/office/2006/metadata/properties" xmlns:xsi="http://www.w3.org/2001/XMLSchema-instance">
+  <documentManagement>
+    <SharedWithUsers xmlns="ab7c3dc6-0676-4ca2-bfa7-a8261f241e82">
+      <UserInfo>
+        <DisplayName/>
+        <AccountId xsi:nil="true"/>
+        <AccountType/>
+      </UserInfo>
+    </SharedWithUsers>
+  </documentManagement>
+</p:properties>
 </file>
 
 <file path=customXml/item2.xml><?xml version="1.0" encoding="utf-8"?>
@@ -1242,17 +1266,12 @@
 </file>
 
 <file path=customXml/item3.xml><?xml version="1.0" encoding="utf-8"?>
-<p:properties xmlns:p="http://schemas.microsoft.com/office/2006/metadata/properties" xmlns:xsi="http://www.w3.org/2001/XMLSchema-instance">
-  <documentManagement>
-    <SharedWithUsers xmlns="ab7c3dc6-0676-4ca2-bfa7-a8261f241e82">
-      <UserInfo>
-        <DisplayName/>
-        <AccountId xsi:nil="true"/>
-        <AccountType/>
-      </UserInfo>
-    </SharedWithUsers>
-  </documentManagement>
-</p:properties>
+<?mso-contentType ?>
+<FormTemplates xmlns="http://schemas.microsoft.com/sharepoint/v3/contenttype/forms">
+  <Display>DocumentLibraryForm</Display>
+  <Edit>DocumentLibraryForm</Edit>
+  <New>DocumentLibraryForm</New>
+</FormTemplates>
 </file>
 
 <file path=customXml/item4.xml><?xml version="1.0" encoding="utf-8"?>
@@ -1260,9 +1279,10 @@
 </file>
 
 <file path=customXml/itemProps1.xml><?xml version="1.0" encoding="utf-8"?>
-<ds:datastoreItem xmlns:ds="http://schemas.openxmlformats.org/officeDocument/2006/customXml" ds:itemID="{969A641F-FA69-4C26-9827-52C2B165DD91}">
+<ds:datastoreItem xmlns:ds="http://schemas.openxmlformats.org/officeDocument/2006/customXml" ds:itemID="{A2F73FB0-43B1-4172-8838-AC378CB6EA2E}">
   <ds:schemaRefs>
-    <ds:schemaRef ds:uri="http://schemas.microsoft.com/sharepoint/v3/contenttype/forms"/>
+    <ds:schemaRef ds:uri="http://schemas.microsoft.com/office/2006/metadata/properties"/>
+    <ds:schemaRef ds:uri="ab7c3dc6-0676-4ca2-bfa7-a8261f241e82"/>
   </ds:schemaRefs>
 </ds:datastoreItem>
 </file>
@@ -1286,16 +1306,15 @@
 </file>
 
 <file path=customXml/itemProps3.xml><?xml version="1.0" encoding="utf-8"?>
-<ds:datastoreItem xmlns:ds="http://schemas.openxmlformats.org/officeDocument/2006/customXml" ds:itemID="{A2F73FB0-43B1-4172-8838-AC378CB6EA2E}">
+<ds:datastoreItem xmlns:ds="http://schemas.openxmlformats.org/officeDocument/2006/customXml" ds:itemID="{969A641F-FA69-4C26-9827-52C2B165DD91}">
   <ds:schemaRefs>
-    <ds:schemaRef ds:uri="http://schemas.microsoft.com/office/2006/metadata/properties"/>
-    <ds:schemaRef ds:uri="ab7c3dc6-0676-4ca2-bfa7-a8261f241e82"/>
+    <ds:schemaRef ds:uri="http://schemas.microsoft.com/sharepoint/v3/contenttype/forms"/>
   </ds:schemaRefs>
 </ds:datastoreItem>
 </file>
 
 <file path=customXml/itemProps4.xml><?xml version="1.0" encoding="utf-8"?>
-<ds:datastoreItem xmlns:ds="http://schemas.openxmlformats.org/officeDocument/2006/customXml" ds:itemID="{A52BC3FD-29F3-43BC-B35E-80538A9C5C62}">
+<ds:datastoreItem xmlns:ds="http://schemas.openxmlformats.org/officeDocument/2006/customXml" ds:itemID="{1D9454C3-1A15-4EA9-9104-2ABB00EC9E26}">
   <ds:schemaRefs>
     <ds:schemaRef ds:uri="http://schemas.openxmlformats.org/officeDocument/2006/bibliography"/>
   </ds:schemaRefs>

</xml_diff>